<commit_message>
•แก้ E1 ตรง UC Description - Search book :ย้าย E1 จาก N9 ไป N8 •เพิ่ม [View book details ]-Use Case Description
</commit_message>
<xml_diff>
--- a/Use case description/[Search book]-Use Case Description.docx
+++ b/Use case description/[Search book]-Use Case Description.docx
@@ -4,7 +4,7 @@
   <w:body>
     <w:tbl>
       <w:tblPr>
-        <w:tblStyle w:val="TableGrid"/>
+        <w:tblStyle w:val="a3"/>
         <w:tblW w:w="5000" w:type="pct"/>
         <w:tblLook w:val="04A0" w:firstRow="1" w:lastRow="0" w:firstColumn="1" w:lastColumn="0" w:noHBand="0" w:noVBand="1"/>
       </w:tblPr>
@@ -1878,9 +1878,10 @@
             </w:r>
             <w:r>
               <w:rPr>
-                <w:rFonts w:asciiTheme="minorBidi" w:hAnsiTheme="minorBidi"/>
-                <w:color w:val="000000"/>
-                <w:sz w:val="28"/>
+                <w:rFonts w:asciiTheme="minorBidi" w:hAnsiTheme="minorBidi" w:cs="Cordia New"/>
+                <w:color w:val="000000"/>
+                <w:sz w:val="28"/>
+                <w:cs/>
               </w:rPr>
               <w:t xml:space="preserve"> </w:t>
             </w:r>
@@ -1941,9 +1942,10 @@
             </w:r>
             <w:r>
               <w:rPr>
-                <w:rFonts w:asciiTheme="minorBidi" w:hAnsiTheme="minorBidi"/>
-                <w:color w:val="000000"/>
-                <w:sz w:val="28"/>
+                <w:rFonts w:asciiTheme="minorBidi" w:hAnsiTheme="minorBidi" w:cs="Cordia New"/>
+                <w:color w:val="000000"/>
+                <w:sz w:val="28"/>
+                <w:cs/>
               </w:rPr>
               <w:t xml:space="preserve"> </w:t>
             </w:r>
@@ -1978,44 +1980,88 @@
                 <w:color w:val="000000"/>
                 <w:sz w:val="28"/>
               </w:rPr>
-              <w:t>Search bo</w:t>
+              <w:t>Search book</w:t>
+            </w:r>
+            <w:r>
+              <w:rPr>
+                <w:rFonts w:asciiTheme="minorBidi" w:hAnsiTheme="minorBidi"/>
+                <w:color w:val="000000"/>
+                <w:sz w:val="28"/>
+                <w:cs/>
+              </w:rPr>
+              <w:t xml:space="preserve">” </w:t>
+            </w:r>
+            <w:r>
+              <w:rPr>
+                <w:rFonts w:asciiTheme="minorBidi" w:hAnsiTheme="minorBidi"/>
+                <w:color w:val="000000"/>
+                <w:sz w:val="28"/>
+              </w:rPr>
+              <w:t>button</w:t>
+            </w:r>
+            <w:r>
+              <w:rPr>
+                <w:rFonts w:asciiTheme="minorBidi" w:hAnsiTheme="minorBidi" w:cs="Cordia New"/>
+                <w:color w:val="000000"/>
+                <w:sz w:val="28"/>
+                <w:cs/>
+              </w:rPr>
+              <w:t>.</w:t>
+            </w:r>
+            <w:r>
+              <w:rPr>
+                <w:rFonts w:asciiTheme="minorBidi" w:hAnsiTheme="minorBidi" w:hint="cs"/>
+                <w:color w:val="FF0000"/>
+                <w:sz w:val="28"/>
+                <w:cs/>
+              </w:rPr>
+              <w:t xml:space="preserve"> </w:t>
+            </w:r>
+            <w:r>
+              <w:rPr>
+                <w:rFonts w:asciiTheme="minorBidi" w:hAnsiTheme="minorBidi"/>
+                <w:color w:val="FF0000"/>
+                <w:sz w:val="28"/>
+                <w:cs/>
+              </w:rPr>
+              <w:t>[</w:t>
+            </w:r>
+            <w:r>
+              <w:rPr>
+                <w:rFonts w:asciiTheme="minorBidi" w:hAnsiTheme="minorBidi"/>
+                <w:color w:val="FF0000"/>
+                <w:sz w:val="28"/>
+              </w:rPr>
+              <w:t>E1</w:t>
+            </w:r>
+            <w:r>
+              <w:rPr>
+                <w:rFonts w:asciiTheme="minorBidi" w:hAnsiTheme="minorBidi"/>
+                <w:color w:val="FF0000"/>
+                <w:sz w:val="28"/>
+                <w:cs/>
+              </w:rPr>
+              <w:t xml:space="preserve">: </w:t>
+            </w:r>
+            <w:r>
+              <w:rPr>
+                <w:rFonts w:asciiTheme="minorBidi" w:hAnsiTheme="minorBidi"/>
+                <w:color w:val="FF0000"/>
+                <w:sz w:val="28"/>
+              </w:rPr>
+              <w:t>Database cannot be connected</w:t>
+            </w:r>
+            <w:r>
+              <w:rPr>
+                <w:rFonts w:asciiTheme="minorBidi" w:hAnsiTheme="minorBidi"/>
+                <w:color w:val="FF0000"/>
+                <w:sz w:val="28"/>
+                <w:cs/>
+              </w:rPr>
+              <w:t>]</w:t>
             </w:r>
             <w:bookmarkStart w:id="0" w:name="_GoBack"/>
             <w:bookmarkEnd w:id="0"/>
-            <w:r>
-              <w:rPr>
-                <w:rFonts w:asciiTheme="minorBidi" w:hAnsiTheme="minorBidi"/>
-                <w:color w:val="000000"/>
-                <w:sz w:val="28"/>
-              </w:rPr>
-              <w:t>ok</w:t>
-            </w:r>
-            <w:r>
-              <w:rPr>
-                <w:rFonts w:asciiTheme="minorBidi" w:hAnsiTheme="minorBidi"/>
-                <w:color w:val="000000"/>
-                <w:sz w:val="28"/>
-                <w:cs/>
-              </w:rPr>
-              <w:t xml:space="preserve">” </w:t>
-            </w:r>
-            <w:r>
-              <w:rPr>
-                <w:rFonts w:asciiTheme="minorBidi" w:hAnsiTheme="minorBidi"/>
-                <w:color w:val="000000"/>
-                <w:sz w:val="28"/>
-              </w:rPr>
-              <w:t>button</w:t>
-            </w:r>
-            <w:r>
-              <w:rPr>
-                <w:rFonts w:asciiTheme="minorBidi" w:hAnsiTheme="minorBidi" w:cs="Cordia New"/>
-                <w:color w:val="000000"/>
-                <w:sz w:val="28"/>
-                <w:cs/>
-              </w:rPr>
-              <w:t>.</w:t>
-            </w:r>
           </w:p>
         </w:tc>
       </w:tr>
@@ -2113,49 +2159,6 @@
               </w:rPr>
               <w:t>.</w:t>
             </w:r>
-            <w:r>
-              <w:rPr>
-                <w:rFonts w:asciiTheme="minorBidi" w:hAnsiTheme="minorBidi"/>
-                <w:color w:val="FF0000"/>
-                <w:sz w:val="28"/>
-                <w:cs/>
-              </w:rPr>
-              <w:t xml:space="preserve"> [</w:t>
-            </w:r>
-            <w:r>
-              <w:rPr>
-                <w:rFonts w:asciiTheme="minorBidi" w:hAnsiTheme="minorBidi"/>
-                <w:color w:val="FF0000"/>
-                <w:sz w:val="28"/>
-              </w:rPr>
-              <w:t>E1</w:t>
-            </w:r>
-            <w:r>
-              <w:rPr>
-                <w:rFonts w:asciiTheme="minorBidi" w:hAnsiTheme="minorBidi"/>
-                <w:color w:val="FF0000"/>
-                <w:sz w:val="28"/>
-                <w:cs/>
-              </w:rPr>
-              <w:t xml:space="preserve">: </w:t>
-            </w:r>
-            <w:r>
-              <w:rPr>
-                <w:rFonts w:asciiTheme="minorBidi" w:hAnsiTheme="minorBidi"/>
-                <w:color w:val="FF0000"/>
-                <w:sz w:val="28"/>
-              </w:rPr>
-              <w:t>Database cannot be connected</w:t>
-            </w:r>
-            <w:r>
-              <w:rPr>
-                <w:rFonts w:asciiTheme="minorBidi" w:hAnsiTheme="minorBidi"/>
-                <w:color w:val="FF0000"/>
-                <w:sz w:val="28"/>
-                <w:cs/>
-              </w:rPr>
-              <w:t>]</w:t>
-            </w:r>
           </w:p>
         </w:tc>
       </w:tr>
@@ -2230,7 +2233,7 @@
           </w:p>
           <w:p>
             <w:pPr>
-              <w:pStyle w:val="ListParagraph"/>
+              <w:pStyle w:val="a4"/>
               <w:numPr>
                 <w:ilvl w:val="0"/>
                 <w:numId w:val="3"/>
@@ -2295,7 +2298,7 @@
           </w:p>
           <w:p>
             <w:pPr>
-              <w:pStyle w:val="ListParagraph"/>
+              <w:pStyle w:val="a4"/>
               <w:numPr>
                 <w:ilvl w:val="0"/>
                 <w:numId w:val="3"/>
@@ -2372,7 +2375,7 @@
           </w:p>
           <w:p>
             <w:pPr>
-              <w:pStyle w:val="ListParagraph"/>
+              <w:pStyle w:val="a4"/>
               <w:numPr>
                 <w:ilvl w:val="0"/>
                 <w:numId w:val="3"/>
@@ -2436,7 +2439,7 @@
           </w:p>
           <w:p>
             <w:pPr>
-              <w:pStyle w:val="ListParagraph"/>
+              <w:pStyle w:val="a4"/>
               <w:numPr>
                 <w:ilvl w:val="0"/>
                 <w:numId w:val="3"/>
@@ -2543,7 +2546,7 @@
           </w:p>
           <w:p>
             <w:pPr>
-              <w:pStyle w:val="ListParagraph"/>
+              <w:pStyle w:val="a4"/>
               <w:numPr>
                 <w:ilvl w:val="0"/>
                 <w:numId w:val="2"/>
@@ -2607,7 +2610,7 @@
           </w:p>
           <w:p>
             <w:pPr>
-              <w:pStyle w:val="ListParagraph"/>
+              <w:pStyle w:val="a4"/>
               <w:numPr>
                 <w:ilvl w:val="0"/>
                 <w:numId w:val="2"/>
@@ -3465,7 +3468,7 @@
     <w:lsdException w:name="Smart Hyperlink" w:semiHidden="1" w:unhideWhenUsed="1"/>
     <w:lsdException w:name="Hashtag" w:semiHidden="1" w:unhideWhenUsed="1"/>
   </w:latentStyles>
-  <w:style w:type="paragraph" w:default="1" w:styleId="Normal">
+  <w:style w:type="paragraph" w:default="1" w:styleId="a">
     <w:name w:val="Normal"/>
     <w:qFormat/>
     <w:rsid w:val="00EA4117"/>
@@ -3474,13 +3477,13 @@
       <w:sz w:val="32"/>
     </w:rPr>
   </w:style>
-  <w:style w:type="character" w:default="1" w:styleId="DefaultParagraphFont">
+  <w:style w:type="character" w:default="1" w:styleId="a0">
     <w:name w:val="Default Paragraph Font"/>
     <w:uiPriority w:val="1"/>
     <w:semiHidden/>
     <w:unhideWhenUsed/>
   </w:style>
-  <w:style w:type="table" w:default="1" w:styleId="TableNormal">
+  <w:style w:type="table" w:default="1" w:styleId="a1">
     <w:name w:val="Normal Table"/>
     <w:uiPriority w:val="99"/>
     <w:semiHidden/>
@@ -3495,15 +3498,15 @@
       </w:tblCellMar>
     </w:tblPr>
   </w:style>
-  <w:style w:type="numbering" w:default="1" w:styleId="NoList">
+  <w:style w:type="numbering" w:default="1" w:styleId="a2">
     <w:name w:val="No List"/>
     <w:uiPriority w:val="99"/>
     <w:semiHidden/>
     <w:unhideWhenUsed/>
   </w:style>
-  <w:style w:type="table" w:styleId="TableGrid">
+  <w:style w:type="table" w:styleId="a3">
     <w:name w:val="Table Grid"/>
-    <w:basedOn w:val="TableNormal"/>
+    <w:basedOn w:val="a1"/>
     <w:uiPriority w:val="39"/>
     <w:rsid w:val="00EA4117"/>
     <w:pPr>
@@ -3520,9 +3523,9 @@
       </w:tblBorders>
     </w:tblPr>
   </w:style>
-  <w:style w:type="paragraph" w:styleId="ListParagraph">
+  <w:style w:type="paragraph" w:styleId="a4">
     <w:name w:val="List Paragraph"/>
-    <w:basedOn w:val="Normal"/>
+    <w:basedOn w:val="a"/>
     <w:uiPriority w:val="34"/>
     <w:qFormat/>
     <w:rsid w:val="002838AE"/>

</xml_diff>

<commit_message>
•แก้ options ใน Search book •เพิ่ม [Update book]-Use Case Description
</commit_message>
<xml_diff>
--- a/Use case description/[Search book]-Use Case Description.docx
+++ b/Use case description/[Search book]-Use Case Description.docx
@@ -167,7 +167,6 @@
                 <w:sz w:val="28"/>
               </w:rPr>
             </w:pPr>
-            <w:proofErr w:type="spellStart"/>
             <w:r>
               <w:rPr>
                 <w:rFonts w:asciiTheme="minorBidi" w:hAnsiTheme="minorBidi"/>
@@ -175,7 +174,6 @@
               </w:rPr>
               <w:t>Mr</w:t>
             </w:r>
-            <w:proofErr w:type="spellEnd"/>
             <w:r>
               <w:rPr>
                 <w:rFonts w:asciiTheme="minorBidi" w:hAnsiTheme="minorBidi"/>
@@ -184,31 +182,13 @@
               </w:rPr>
               <w:t xml:space="preserve">. </w:t>
             </w:r>
-            <w:proofErr w:type="spellStart"/>
-            <w:r>
-              <w:rPr>
-                <w:rFonts w:asciiTheme="minorBidi" w:hAnsiTheme="minorBidi"/>
-                <w:sz w:val="28"/>
-              </w:rPr>
-              <w:t>Apiwat</w:t>
-            </w:r>
-            <w:proofErr w:type="spellEnd"/>
-            <w:r>
-              <w:rPr>
-                <w:rFonts w:asciiTheme="minorBidi" w:hAnsiTheme="minorBidi"/>
-                <w:sz w:val="28"/>
-              </w:rPr>
-              <w:t xml:space="preserve"> </w:t>
-            </w:r>
-            <w:proofErr w:type="spellStart"/>
-            <w:r>
-              <w:rPr>
-                <w:rFonts w:asciiTheme="minorBidi" w:hAnsiTheme="minorBidi"/>
-                <w:sz w:val="28"/>
-              </w:rPr>
-              <w:t>Hantrakool</w:t>
-            </w:r>
-            <w:proofErr w:type="spellEnd"/>
+            <w:r>
+              <w:rPr>
+                <w:rFonts w:asciiTheme="minorBidi" w:hAnsiTheme="minorBidi"/>
+                <w:sz w:val="28"/>
+              </w:rPr>
+              <w:t>Apiwat Hantrakool</w:t>
+            </w:r>
           </w:p>
         </w:tc>
         <w:tc>
@@ -736,7 +716,14 @@
                 <w:rFonts w:asciiTheme="minorBidi" w:hAnsiTheme="minorBidi"/>
                 <w:sz w:val="28"/>
               </w:rPr>
-              <w:t>keyword</w:t>
+              <w:t>k</w:t>
+            </w:r>
+            <w:r>
+              <w:rPr>
+                <w:rFonts w:asciiTheme="minorBidi" w:hAnsiTheme="minorBidi"/>
+                <w:sz w:val="28"/>
+              </w:rPr>
+              <w:t>eyword</w:t>
             </w:r>
           </w:p>
         </w:tc>
@@ -812,6 +799,163 @@
                 <w:sz w:val="28"/>
               </w:rPr>
               <w:t>Math for SE</w:t>
+            </w:r>
+          </w:p>
+        </w:tc>
+      </w:tr>
+      <w:tr>
+        <w:tc>
+          <w:tcPr>
+            <w:tcW w:w="814" w:type="pct"/>
+            <w:shd w:val="clear" w:color="auto" w:fill="FFFFFF" w:themeFill="background1"/>
+          </w:tcPr>
+          <w:p>
+            <w:pPr>
+              <w:jc w:val="both"/>
+              <w:rPr>
+                <w:rFonts w:asciiTheme="minorBidi" w:hAnsiTheme="minorBidi"/>
+                <w:sz w:val="28"/>
+              </w:rPr>
+            </w:pPr>
+            <w:r>
+              <w:rPr>
+                <w:rFonts w:asciiTheme="minorBidi" w:hAnsiTheme="minorBidi"/>
+                <w:sz w:val="28"/>
+              </w:rPr>
+              <w:t>o</w:t>
+            </w:r>
+            <w:bookmarkStart w:id="0" w:name="_GoBack"/>
+            <w:bookmarkEnd w:id="0"/>
+            <w:r>
+              <w:rPr>
+                <w:rFonts w:asciiTheme="minorBidi" w:hAnsiTheme="minorBidi"/>
+                <w:sz w:val="28"/>
+              </w:rPr>
+              <w:t>ption</w:t>
+            </w:r>
+          </w:p>
+        </w:tc>
+        <w:tc>
+          <w:tcPr>
+            <w:tcW w:w="699" w:type="pct"/>
+            <w:shd w:val="clear" w:color="auto" w:fill="FFFFFF" w:themeFill="background1"/>
+          </w:tcPr>
+          <w:p>
+            <w:pPr>
+              <w:jc w:val="both"/>
+              <w:rPr>
+                <w:rFonts w:asciiTheme="minorBidi" w:hAnsiTheme="minorBidi"/>
+                <w:sz w:val="28"/>
+              </w:rPr>
+            </w:pPr>
+            <w:r>
+              <w:rPr>
+                <w:rFonts w:asciiTheme="minorBidi" w:hAnsiTheme="minorBidi"/>
+                <w:sz w:val="28"/>
+              </w:rPr>
+              <w:t>String</w:t>
+            </w:r>
+          </w:p>
+        </w:tc>
+        <w:tc>
+          <w:tcPr>
+            <w:tcW w:w="2511" w:type="pct"/>
+            <w:gridSpan w:val="3"/>
+            <w:shd w:val="clear" w:color="auto" w:fill="FFFFFF" w:themeFill="background1"/>
+          </w:tcPr>
+          <w:p>
+            <w:pPr>
+              <w:jc w:val="both"/>
+              <w:rPr>
+                <w:rFonts w:asciiTheme="minorBidi" w:hAnsiTheme="minorBidi"/>
+                <w:sz w:val="28"/>
+              </w:rPr>
+            </w:pPr>
+            <w:r>
+              <w:rPr>
+                <w:rFonts w:asciiTheme="minorBidi" w:hAnsiTheme="minorBidi"/>
+                <w:sz w:val="28"/>
+              </w:rPr>
+              <w:t>Data list [</w:t>
+            </w:r>
+            <w:r>
+              <w:rPr>
+                <w:rFonts w:asciiTheme="minorBidi" w:hAnsiTheme="minorBidi"/>
+                <w:sz w:val="28"/>
+              </w:rPr>
+              <w:t>book id, book name, book</w:t>
+            </w:r>
+            <w:r>
+              <w:rPr>
+                <w:rFonts w:asciiTheme="minorBidi" w:hAnsiTheme="minorBidi"/>
+                <w:sz w:val="28"/>
+              </w:rPr>
+              <w:t xml:space="preserve"> status, </w:t>
+            </w:r>
+            <w:r>
+              <w:rPr>
+                <w:rFonts w:asciiTheme="minorBidi" w:hAnsiTheme="minorBidi"/>
+                <w:sz w:val="28"/>
+              </w:rPr>
+              <w:t xml:space="preserve">category, </w:t>
+            </w:r>
+            <w:r>
+              <w:rPr>
+                <w:rFonts w:asciiTheme="minorBidi" w:hAnsiTheme="minorBidi"/>
+                <w:noProof/>
+                <w:sz w:val="28"/>
+              </w:rPr>
+              <w:t>price</w:t>
+            </w:r>
+            <w:r>
+              <w:rPr>
+                <w:rFonts w:asciiTheme="minorBidi" w:hAnsiTheme="minorBidi"/>
+                <w:sz w:val="28"/>
+              </w:rPr>
+              <w:t>,</w:t>
+            </w:r>
+            <w:r>
+              <w:rPr>
+                <w:rFonts w:asciiTheme="minorBidi" w:hAnsiTheme="minorBidi"/>
+                <w:sz w:val="28"/>
+              </w:rPr>
+              <w:t xml:space="preserve"> author</w:t>
+            </w:r>
+            <w:r>
+              <w:rPr>
+                <w:rFonts w:asciiTheme="minorBidi" w:hAnsiTheme="minorBidi"/>
+                <w:sz w:val="28"/>
+              </w:rPr>
+              <w:t>]</w:t>
+            </w:r>
+          </w:p>
+        </w:tc>
+        <w:tc>
+          <w:tcPr>
+            <w:tcW w:w="976" w:type="pct"/>
+            <w:shd w:val="clear" w:color="auto" w:fill="FFFFFF" w:themeFill="background1"/>
+          </w:tcPr>
+          <w:p>
+            <w:pPr>
+              <w:jc w:val="both"/>
+              <w:rPr>
+                <w:rFonts w:asciiTheme="minorBidi" w:hAnsiTheme="minorBidi"/>
+                <w:sz w:val="28"/>
+              </w:rPr>
+            </w:pPr>
+            <w:r>
+              <w:rPr>
+                <w:rFonts w:asciiTheme="minorBidi" w:hAnsiTheme="minorBidi"/>
+                <w:sz w:val="28"/>
+              </w:rPr>
+              <w:t xml:space="preserve">book </w:t>
+            </w:r>
+            <w:r>
+              <w:rPr>
+                <w:rFonts w:asciiTheme="minorBidi" w:hAnsiTheme="minorBidi"/>
+                <w:sz w:val="28"/>
+              </w:rPr>
+              <w:t>status</w:t>
             </w:r>
           </w:p>
         </w:tc>
@@ -997,29 +1141,67 @@
               <w:jc w:val="both"/>
               <w:rPr>
                 <w:rFonts w:asciiTheme="minorBidi" w:hAnsiTheme="minorBidi"/>
-                <w:sz w:val="28"/>
-              </w:rPr>
-            </w:pPr>
-            <w:r>
-              <w:rPr>
-                <w:rFonts w:asciiTheme="minorBidi" w:hAnsiTheme="minorBidi"/>
-                <w:color w:val="000000"/>
-                <w:sz w:val="28"/>
-              </w:rPr>
-              <w:t xml:space="preserve">The system shall display the user interface for search the book consisting of 1 text fields for </w:t>
+                <w:color w:val="000000"/>
+                <w:sz w:val="28"/>
+              </w:rPr>
+            </w:pPr>
+            <w:r>
+              <w:rPr>
+                <w:rFonts w:asciiTheme="minorBidi" w:hAnsiTheme="minorBidi"/>
+                <w:color w:val="000000"/>
+                <w:sz w:val="28"/>
+              </w:rPr>
+              <w:t>The system provides options to search, which are</w:t>
+            </w:r>
+            <w:r>
+              <w:rPr>
+                <w:rFonts w:asciiTheme="minorBidi" w:hAnsiTheme="minorBidi"/>
+                <w:color w:val="000000"/>
+                <w:sz w:val="28"/>
+                <w:cs/>
+              </w:rPr>
+              <w:t xml:space="preserve"> </w:t>
+            </w:r>
+            <w:r>
+              <w:rPr>
+                <w:rFonts w:asciiTheme="minorBidi" w:hAnsiTheme="minorBidi"/>
+                <w:sz w:val="28"/>
+              </w:rPr>
+              <w:t>book id, book name, book</w:t>
+            </w:r>
+            <w:r>
+              <w:rPr>
+                <w:rFonts w:asciiTheme="minorBidi" w:hAnsiTheme="minorBidi"/>
+                <w:sz w:val="28"/>
+              </w:rPr>
+              <w:t xml:space="preserve"> status, </w:t>
+            </w:r>
+            <w:r>
+              <w:rPr>
+                <w:rFonts w:asciiTheme="minorBidi" w:hAnsiTheme="minorBidi"/>
+                <w:sz w:val="28"/>
+              </w:rPr>
+              <w:t xml:space="preserve">category, </w:t>
             </w:r>
             <w:r>
               <w:rPr>
                 <w:rFonts w:asciiTheme="minorBidi" w:hAnsiTheme="minorBidi"/>
                 <w:noProof/>
-                <w:color w:val="000000"/>
-                <w:sz w:val="28"/>
-              </w:rPr>
-              <w:t>keyword</w:t>
+                <w:sz w:val="28"/>
+              </w:rPr>
+              <w:t>price</w:t>
+            </w:r>
+            <w:r>
+              <w:rPr>
+                <w:rFonts w:asciiTheme="minorBidi" w:hAnsiTheme="minorBidi"/>
+                <w:sz w:val="28"/>
+              </w:rPr>
+              <w:t xml:space="preserve"> and author</w:t>
             </w:r>
             <w:r>
               <w:rPr>
                 <w:rFonts w:asciiTheme="minorBidi" w:hAnsiTheme="minorBidi" w:cs="Cordia New"/>
+                <w:color w:val="000000"/>
                 <w:sz w:val="28"/>
                 <w:cs/>
               </w:rPr>
@@ -1076,7 +1258,7 @@
                 <w:rFonts w:asciiTheme="minorBidi" w:hAnsiTheme="minorBidi"/>
                 <w:sz w:val="28"/>
               </w:rPr>
-              <w:t>The librarian input keyword to the text fields</w:t>
+              <w:t>The librarian select the options</w:t>
             </w:r>
             <w:r>
               <w:rPr>
@@ -1160,34 +1342,16 @@
               <w:jc w:val="both"/>
               <w:rPr>
                 <w:rFonts w:asciiTheme="minorBidi" w:hAnsiTheme="minorBidi"/>
-                <w:color w:val="000000"/>
-                <w:sz w:val="28"/>
-              </w:rPr>
-            </w:pPr>
-            <w:r>
-              <w:rPr>
-                <w:rFonts w:asciiTheme="minorBidi" w:hAnsiTheme="minorBidi"/>
-                <w:color w:val="000000"/>
-                <w:sz w:val="28"/>
-              </w:rPr>
-              <w:t xml:space="preserve">The system shall display a button labeled as </w:t>
-            </w:r>
-            <w:r>
-              <w:rPr>
-                <w:rFonts w:asciiTheme="minorBidi" w:hAnsiTheme="minorBidi"/>
-                <w:color w:val="000000"/>
-                <w:sz w:val="28"/>
-                <w:cs/>
-              </w:rPr>
-              <w:t>“</w:t>
-            </w:r>
-            <w:r>
-              <w:rPr>
-                <w:rFonts w:asciiTheme="minorBidi" w:hAnsiTheme="minorBidi"/>
-                <w:color w:val="000000"/>
-                <w:sz w:val="28"/>
-              </w:rPr>
-              <w:t>Search book</w:t>
+                <w:sz w:val="28"/>
+              </w:rPr>
+            </w:pPr>
+            <w:r>
+              <w:rPr>
+                <w:rFonts w:asciiTheme="minorBidi" w:hAnsiTheme="minorBidi"/>
+                <w:color w:val="000000"/>
+                <w:sz w:val="28"/>
+              </w:rPr>
+              <w:t xml:space="preserve">The system shall display the user interface for search the book consisting of 1 text fields for </w:t>
             </w:r>
             <w:r>
               <w:rPr>
@@ -1195,9 +1359,16 @@
                 <w:noProof/>
                 <w:color w:val="000000"/>
                 <w:sz w:val="28"/>
-                <w:cs/>
-              </w:rPr>
-              <w:t>.”</w:t>
+              </w:rPr>
+              <w:t>keyword</w:t>
+            </w:r>
+            <w:r>
+              <w:rPr>
+                <w:rFonts w:asciiTheme="minorBidi" w:hAnsiTheme="minorBidi" w:cs="Cordia New"/>
+                <w:sz w:val="28"/>
+                <w:cs/>
+              </w:rPr>
+              <w:t>.</w:t>
             </w:r>
           </w:p>
         </w:tc>
@@ -1250,37 +1421,7 @@
                 <w:rFonts w:asciiTheme="minorBidi" w:hAnsiTheme="minorBidi"/>
                 <w:sz w:val="28"/>
               </w:rPr>
-              <w:t xml:space="preserve">The librarian click </w:t>
-            </w:r>
-            <w:r>
-              <w:rPr>
-                <w:rFonts w:asciiTheme="minorBidi" w:hAnsiTheme="minorBidi" w:cs="Cordia New"/>
-                <w:sz w:val="28"/>
-                <w:cs/>
-              </w:rPr>
-              <w:t>“</w:t>
-            </w:r>
-            <w:r>
-              <w:rPr>
-                <w:rFonts w:asciiTheme="minorBidi" w:hAnsiTheme="minorBidi"/>
-                <w:sz w:val="28"/>
-              </w:rPr>
-              <w:t>Search book</w:t>
-            </w:r>
-            <w:r>
-              <w:rPr>
-                <w:rFonts w:asciiTheme="minorBidi" w:hAnsiTheme="minorBidi" w:cs="Cordia New"/>
-                <w:sz w:val="28"/>
-                <w:cs/>
-              </w:rPr>
-              <w:t xml:space="preserve">” </w:t>
-            </w:r>
-            <w:r>
-              <w:rPr>
-                <w:rFonts w:asciiTheme="minorBidi" w:hAnsiTheme="minorBidi"/>
-                <w:sz w:val="28"/>
-              </w:rPr>
-              <w:t>button</w:t>
+              <w:t>The librarian input keyword to the text fields</w:t>
             </w:r>
             <w:r>
               <w:rPr>
@@ -1374,6 +1515,210 @@
                 <w:color w:val="000000"/>
                 <w:sz w:val="28"/>
               </w:rPr>
+              <w:t xml:space="preserve">The system shall display a button labeled as </w:t>
+            </w:r>
+            <w:r>
+              <w:rPr>
+                <w:rFonts w:asciiTheme="minorBidi" w:hAnsiTheme="minorBidi"/>
+                <w:color w:val="000000"/>
+                <w:sz w:val="28"/>
+                <w:cs/>
+              </w:rPr>
+              <w:t>“</w:t>
+            </w:r>
+            <w:r>
+              <w:rPr>
+                <w:rFonts w:asciiTheme="minorBidi" w:hAnsiTheme="minorBidi"/>
+                <w:color w:val="000000"/>
+                <w:sz w:val="28"/>
+              </w:rPr>
+              <w:t>Search book</w:t>
+            </w:r>
+            <w:r>
+              <w:rPr>
+                <w:rFonts w:asciiTheme="minorBidi" w:hAnsiTheme="minorBidi"/>
+                <w:noProof/>
+                <w:color w:val="000000"/>
+                <w:sz w:val="28"/>
+                <w:cs/>
+              </w:rPr>
+              <w:t>.”</w:t>
+            </w:r>
+          </w:p>
+        </w:tc>
+      </w:tr>
+      <w:tr>
+        <w:tc>
+          <w:tcPr>
+            <w:tcW w:w="814" w:type="pct"/>
+          </w:tcPr>
+          <w:p>
+            <w:pPr>
+              <w:jc w:val="both"/>
+              <w:rPr>
+                <w:rFonts w:asciiTheme="minorBidi" w:hAnsiTheme="minorBidi"/>
+                <w:sz w:val="28"/>
+              </w:rPr>
+            </w:pPr>
+            <w:r>
+              <w:rPr>
+                <w:rFonts w:asciiTheme="minorBidi" w:hAnsiTheme="minorBidi"/>
+                <w:sz w:val="28"/>
+              </w:rPr>
+              <w:t>6</w:t>
+            </w:r>
+            <w:r>
+              <w:rPr>
+                <w:rFonts w:asciiTheme="minorBidi" w:hAnsiTheme="minorBidi" w:cs="Cordia New"/>
+                <w:sz w:val="28"/>
+                <w:cs/>
+              </w:rPr>
+              <w:t>.</w:t>
+            </w:r>
+          </w:p>
+        </w:tc>
+        <w:tc>
+          <w:tcPr>
+            <w:tcW w:w="2134" w:type="pct"/>
+            <w:gridSpan w:val="2"/>
+          </w:tcPr>
+          <w:p>
+            <w:pPr>
+              <w:jc w:val="both"/>
+              <w:rPr>
+                <w:rFonts w:asciiTheme="minorBidi" w:hAnsiTheme="minorBidi"/>
+                <w:sz w:val="28"/>
+              </w:rPr>
+            </w:pPr>
+            <w:r>
+              <w:rPr>
+                <w:rFonts w:asciiTheme="minorBidi" w:hAnsiTheme="minorBidi"/>
+                <w:sz w:val="28"/>
+              </w:rPr>
+              <w:t xml:space="preserve">The librarian click </w:t>
+            </w:r>
+            <w:r>
+              <w:rPr>
+                <w:rFonts w:asciiTheme="minorBidi" w:hAnsiTheme="minorBidi" w:cs="Cordia New"/>
+                <w:sz w:val="28"/>
+                <w:cs/>
+              </w:rPr>
+              <w:t>“</w:t>
+            </w:r>
+            <w:r>
+              <w:rPr>
+                <w:rFonts w:asciiTheme="minorBidi" w:hAnsiTheme="minorBidi"/>
+                <w:sz w:val="28"/>
+              </w:rPr>
+              <w:t>Search book</w:t>
+            </w:r>
+            <w:r>
+              <w:rPr>
+                <w:rFonts w:asciiTheme="minorBidi" w:hAnsiTheme="minorBidi" w:cs="Cordia New"/>
+                <w:sz w:val="28"/>
+                <w:cs/>
+              </w:rPr>
+              <w:t xml:space="preserve">” </w:t>
+            </w:r>
+            <w:r>
+              <w:rPr>
+                <w:rFonts w:asciiTheme="minorBidi" w:hAnsiTheme="minorBidi"/>
+                <w:sz w:val="28"/>
+              </w:rPr>
+              <w:t>button</w:t>
+            </w:r>
+            <w:r>
+              <w:rPr>
+                <w:rFonts w:asciiTheme="minorBidi" w:hAnsiTheme="minorBidi" w:cs="Cordia New"/>
+                <w:sz w:val="28"/>
+                <w:cs/>
+              </w:rPr>
+              <w:t>.</w:t>
+            </w:r>
+          </w:p>
+        </w:tc>
+        <w:tc>
+          <w:tcPr>
+            <w:tcW w:w="2052" w:type="pct"/>
+            <w:gridSpan w:val="3"/>
+          </w:tcPr>
+          <w:p>
+            <w:pPr>
+              <w:jc w:val="both"/>
+              <w:rPr>
+                <w:rFonts w:asciiTheme="minorBidi" w:hAnsiTheme="minorBidi"/>
+                <w:color w:val="000000"/>
+                <w:sz w:val="28"/>
+              </w:rPr>
+            </w:pPr>
+          </w:p>
+        </w:tc>
+      </w:tr>
+      <w:tr>
+        <w:tc>
+          <w:tcPr>
+            <w:tcW w:w="814" w:type="pct"/>
+          </w:tcPr>
+          <w:p>
+            <w:pPr>
+              <w:jc w:val="both"/>
+              <w:rPr>
+                <w:rFonts w:asciiTheme="minorBidi" w:hAnsiTheme="minorBidi"/>
+                <w:sz w:val="28"/>
+              </w:rPr>
+            </w:pPr>
+            <w:r>
+              <w:rPr>
+                <w:rFonts w:asciiTheme="minorBidi" w:hAnsiTheme="minorBidi"/>
+                <w:sz w:val="28"/>
+              </w:rPr>
+              <w:t>7</w:t>
+            </w:r>
+            <w:r>
+              <w:rPr>
+                <w:rFonts w:asciiTheme="minorBidi" w:hAnsiTheme="minorBidi" w:cs="Cordia New"/>
+                <w:sz w:val="28"/>
+                <w:cs/>
+              </w:rPr>
+              <w:t>.</w:t>
+            </w:r>
+          </w:p>
+        </w:tc>
+        <w:tc>
+          <w:tcPr>
+            <w:tcW w:w="2134" w:type="pct"/>
+            <w:gridSpan w:val="2"/>
+          </w:tcPr>
+          <w:p>
+            <w:pPr>
+              <w:jc w:val="both"/>
+              <w:rPr>
+                <w:rFonts w:asciiTheme="minorBidi" w:hAnsiTheme="minorBidi"/>
+                <w:sz w:val="28"/>
+              </w:rPr>
+            </w:pPr>
+          </w:p>
+        </w:tc>
+        <w:tc>
+          <w:tcPr>
+            <w:tcW w:w="2052" w:type="pct"/>
+            <w:gridSpan w:val="3"/>
+          </w:tcPr>
+          <w:p>
+            <w:pPr>
+              <w:jc w:val="both"/>
+              <w:rPr>
+                <w:rFonts w:asciiTheme="minorBidi" w:hAnsiTheme="minorBidi"/>
+                <w:color w:val="000000"/>
+                <w:sz w:val="28"/>
+              </w:rPr>
+            </w:pPr>
+            <w:r>
+              <w:rPr>
+                <w:rFonts w:asciiTheme="minorBidi" w:hAnsiTheme="minorBidi"/>
+                <w:color w:val="000000"/>
+                <w:sz w:val="28"/>
+              </w:rPr>
               <w:t xml:space="preserve">The system shall validate the input when the librarian clicks </w:t>
             </w:r>
             <w:r>
@@ -1477,15 +1822,16 @@
                 <w:color w:val="0070C0"/>
                 <w:sz w:val="28"/>
               </w:rPr>
-              <w:t>B</w:t>
+              <w:t>Book is not matched</w:t>
             </w:r>
             <w:r>
               <w:rPr>
                 <w:rFonts w:asciiTheme="minorBidi" w:hAnsiTheme="minorBidi"/>
                 <w:color w:val="0070C0"/>
                 <w:sz w:val="28"/>
-              </w:rPr>
-              <w:t>o</w:t>
+                <w:cs/>
+              </w:rPr>
+              <w:t>]</w:t>
             </w:r>
             <w:r>
               <w:rPr>
@@ -1493,15 +1839,16 @@
                 <w:color w:val="0070C0"/>
                 <w:sz w:val="28"/>
               </w:rPr>
-              <w:t>ok</w:t>
+              <w:t xml:space="preserve">, </w:t>
             </w:r>
             <w:r>
               <w:rPr>
                 <w:rFonts w:asciiTheme="minorBidi" w:hAnsiTheme="minorBidi"/>
                 <w:color w:val="0070C0"/>
                 <w:sz w:val="28"/>
-              </w:rPr>
-              <w:t xml:space="preserve"> is</w:t>
+                <w:cs/>
+              </w:rPr>
+              <w:t>[</w:t>
             </w:r>
             <w:r>
               <w:rPr>
@@ -1509,7 +1856,7 @@
                 <w:color w:val="0070C0"/>
                 <w:sz w:val="28"/>
               </w:rPr>
-              <w:t xml:space="preserve"> not matched</w:t>
+              <w:t>A2</w:t>
             </w:r>
             <w:r>
               <w:rPr>
@@ -1518,7 +1865,7 @@
                 <w:sz w:val="28"/>
                 <w:cs/>
               </w:rPr>
-              <w:t>]</w:t>
+              <w:t>:</w:t>
             </w:r>
             <w:r>
               <w:rPr>
@@ -1526,49 +1873,7 @@
                 <w:color w:val="0070C0"/>
                 <w:sz w:val="28"/>
               </w:rPr>
-              <w:t xml:space="preserve">, </w:t>
-            </w:r>
-            <w:r>
-              <w:rPr>
-                <w:rFonts w:asciiTheme="minorBidi" w:hAnsiTheme="minorBidi"/>
-                <w:color w:val="0070C0"/>
-                <w:sz w:val="28"/>
-                <w:cs/>
-              </w:rPr>
-              <w:t>[</w:t>
-            </w:r>
-            <w:r>
-              <w:rPr>
-                <w:rFonts w:asciiTheme="minorBidi" w:hAnsiTheme="minorBidi"/>
-                <w:color w:val="0070C0"/>
-                <w:sz w:val="28"/>
-              </w:rPr>
-              <w:t>A2</w:t>
-            </w:r>
-            <w:r>
-              <w:rPr>
-                <w:rFonts w:asciiTheme="minorBidi" w:hAnsiTheme="minorBidi"/>
-                <w:color w:val="0070C0"/>
-                <w:sz w:val="28"/>
-                <w:cs/>
-              </w:rPr>
-              <w:t>:</w:t>
-            </w:r>
-            <w:r>
-              <w:rPr>
-                <w:rFonts w:asciiTheme="minorBidi" w:hAnsiTheme="minorBidi"/>
-                <w:color w:val="0070C0"/>
-                <w:sz w:val="28"/>
-              </w:rPr>
-              <w:t>T</w:t>
-            </w:r>
-            <w:r>
-              <w:rPr>
-                <w:rFonts w:asciiTheme="minorBidi" w:hAnsiTheme="minorBidi"/>
-                <w:color w:val="0070C0"/>
-                <w:sz w:val="28"/>
-              </w:rPr>
-              <w:t>here is</w:t>
+              <w:t>There is</w:t>
             </w:r>
             <w:r>
               <w:rPr>
@@ -1617,7 +1922,8 @@
                 <w:rFonts w:asciiTheme="minorBidi" w:hAnsiTheme="minorBidi"/>
                 <w:sz w:val="28"/>
               </w:rPr>
-              <w:t>6</w:t>
+              <w:lastRenderedPageBreak/>
+              <w:t>8</w:t>
             </w:r>
             <w:r>
               <w:rPr>
@@ -1664,11 +1970,20 @@
                 <w:color w:val="000000"/>
                 <w:sz w:val="28"/>
               </w:rPr>
-              <w:t>The system provides options to search, which are</w:t>
-            </w:r>
-            <w:r>
-              <w:rPr>
-                <w:rFonts w:asciiTheme="minorBidi" w:hAnsiTheme="minorBidi"/>
+              <w:t xml:space="preserve">The system shall retrieve the list of </w:t>
+            </w:r>
+            <w:r>
+              <w:rPr>
+                <w:rFonts w:asciiTheme="minorBidi" w:hAnsiTheme="minorBidi"/>
+                <w:noProof/>
+                <w:color w:val="000000"/>
+                <w:sz w:val="28"/>
+              </w:rPr>
+              <w:t>book</w:t>
+            </w:r>
+            <w:r>
+              <w:rPr>
+                <w:rFonts w:asciiTheme="minorBidi" w:hAnsiTheme="minorBidi" w:cs="Cordia New"/>
                 <w:color w:val="000000"/>
                 <w:sz w:val="28"/>
                 <w:cs/>
@@ -1678,28 +1993,39 @@
             <w:r>
               <w:rPr>
                 <w:rFonts w:asciiTheme="minorBidi" w:hAnsiTheme="minorBidi"/>
-                <w:sz w:val="28"/>
-              </w:rPr>
-              <w:t>book id, book name, book</w:t>
-            </w:r>
-            <w:r>
-              <w:rPr>
-                <w:rFonts w:asciiTheme="minorBidi" w:hAnsiTheme="minorBidi"/>
-                <w:sz w:val="28"/>
-              </w:rPr>
-              <w:t xml:space="preserve"> status, </w:t>
-            </w:r>
-            <w:r>
-              <w:rPr>
-                <w:rFonts w:asciiTheme="minorBidi" w:hAnsiTheme="minorBidi"/>
-                <w:sz w:val="28"/>
-              </w:rPr>
-              <w:t xml:space="preserve">category, </w:t>
+                <w:color w:val="000000"/>
+                <w:sz w:val="28"/>
+              </w:rPr>
+              <w:t xml:space="preserve">using </w:t>
             </w:r>
             <w:r>
               <w:rPr>
                 <w:rFonts w:asciiTheme="minorBidi" w:hAnsiTheme="minorBidi"/>
                 <w:noProof/>
+                <w:color w:val="000000"/>
+                <w:sz w:val="28"/>
+              </w:rPr>
+              <w:t>keyword and option</w:t>
+            </w:r>
+            <w:r>
+              <w:rPr>
+                <w:rFonts w:asciiTheme="minorBidi" w:hAnsiTheme="minorBidi"/>
+                <w:color w:val="000000"/>
+                <w:sz w:val="28"/>
+              </w:rPr>
+              <w:t xml:space="preserve"> in the </w:t>
+            </w:r>
+            <w:r>
+              <w:rPr>
+                <w:rFonts w:asciiTheme="minorBidi" w:hAnsiTheme="minorBidi"/>
+                <w:sz w:val="28"/>
+              </w:rPr>
+              <w:t xml:space="preserve">book id, book name, book status, category, </w:t>
+            </w:r>
+            <w:r>
+              <w:rPr>
+                <w:rFonts w:asciiTheme="minorBidi" w:hAnsiTheme="minorBidi"/>
+                <w:noProof/>
                 <w:sz w:val="28"/>
               </w:rPr>
               <w:t>price</w:t>
@@ -1718,7 +2044,118 @@
                 <w:sz w:val="28"/>
                 <w:cs/>
               </w:rPr>
+              <w:t xml:space="preserve"> </w:t>
+            </w:r>
+            <w:r>
+              <w:rPr>
+                <w:rFonts w:asciiTheme="minorBidi" w:hAnsiTheme="minorBidi"/>
+                <w:color w:val="000000"/>
+                <w:sz w:val="28"/>
+              </w:rPr>
+              <w:t xml:space="preserve">into </w:t>
+            </w:r>
+            <w:r>
+              <w:rPr>
+                <w:rFonts w:asciiTheme="minorBidi" w:hAnsiTheme="minorBidi"/>
+                <w:color w:val="000000"/>
+                <w:sz w:val="28"/>
+              </w:rPr>
+              <w:t xml:space="preserve">the database, if the librarian clicks the </w:t>
+            </w:r>
+            <w:r>
+              <w:rPr>
+                <w:rFonts w:asciiTheme="minorBidi" w:hAnsiTheme="minorBidi"/>
+                <w:color w:val="000000"/>
+                <w:sz w:val="28"/>
+                <w:cs/>
+              </w:rPr>
+              <w:t>“</w:t>
+            </w:r>
+            <w:r>
+              <w:rPr>
+                <w:rFonts w:asciiTheme="minorBidi" w:hAnsiTheme="minorBidi"/>
+                <w:color w:val="000000"/>
+                <w:sz w:val="28"/>
+              </w:rPr>
+              <w:t>Search book</w:t>
+            </w:r>
+            <w:r>
+              <w:rPr>
+                <w:rFonts w:asciiTheme="minorBidi" w:hAnsiTheme="minorBidi"/>
+                <w:color w:val="000000"/>
+                <w:sz w:val="28"/>
+                <w:cs/>
+              </w:rPr>
+              <w:t xml:space="preserve">” </w:t>
+            </w:r>
+            <w:r>
+              <w:rPr>
+                <w:rFonts w:asciiTheme="minorBidi" w:hAnsiTheme="minorBidi"/>
+                <w:color w:val="000000"/>
+                <w:sz w:val="28"/>
+              </w:rPr>
+              <w:t>button</w:t>
+            </w:r>
+            <w:r>
+              <w:rPr>
+                <w:rFonts w:asciiTheme="minorBidi" w:hAnsiTheme="minorBidi" w:cs="Cordia New"/>
+                <w:color w:val="000000"/>
+                <w:sz w:val="28"/>
+                <w:cs/>
+              </w:rPr>
               <w:t>.</w:t>
+            </w:r>
+            <w:r>
+              <w:rPr>
+                <w:rFonts w:asciiTheme="minorBidi" w:hAnsiTheme="minorBidi" w:hint="cs"/>
+                <w:color w:val="FF0000"/>
+                <w:sz w:val="28"/>
+                <w:cs/>
+              </w:rPr>
+              <w:t xml:space="preserve"> </w:t>
+            </w:r>
+            <w:r>
+              <w:rPr>
+                <w:rFonts w:asciiTheme="minorBidi" w:hAnsiTheme="minorBidi"/>
+                <w:color w:val="FF0000"/>
+                <w:sz w:val="28"/>
+                <w:cs/>
+              </w:rPr>
+              <w:t>[</w:t>
+            </w:r>
+            <w:r>
+              <w:rPr>
+                <w:rFonts w:asciiTheme="minorBidi" w:hAnsiTheme="minorBidi"/>
+                <w:color w:val="FF0000"/>
+                <w:sz w:val="28"/>
+              </w:rPr>
+              <w:t>E1</w:t>
+            </w:r>
+            <w:r>
+              <w:rPr>
+                <w:rFonts w:asciiTheme="minorBidi" w:hAnsiTheme="minorBidi"/>
+                <w:color w:val="FF0000"/>
+                <w:sz w:val="28"/>
+                <w:cs/>
+              </w:rPr>
+              <w:t xml:space="preserve">: </w:t>
+            </w:r>
+            <w:r>
+              <w:rPr>
+                <w:rFonts w:asciiTheme="minorBidi" w:hAnsiTheme="minorBidi"/>
+                <w:color w:val="FF0000"/>
+                <w:sz w:val="28"/>
+              </w:rPr>
+              <w:t>Database cannot be connected</w:t>
+            </w:r>
+            <w:r>
+              <w:rPr>
+                <w:rFonts w:asciiTheme="minorBidi" w:hAnsiTheme="minorBidi"/>
+                <w:color w:val="FF0000"/>
+                <w:sz w:val="28"/>
+                <w:cs/>
+              </w:rPr>
+              <w:t>]</w:t>
             </w:r>
           </w:p>
         </w:tc>
@@ -1741,349 +2178,6 @@
                 <w:rFonts w:asciiTheme="minorBidi" w:hAnsiTheme="minorBidi"/>
                 <w:sz w:val="28"/>
               </w:rPr>
-              <w:t>7</w:t>
-            </w:r>
-            <w:r>
-              <w:rPr>
-                <w:rFonts w:asciiTheme="minorBidi" w:hAnsiTheme="minorBidi" w:cs="Cordia New"/>
-                <w:sz w:val="28"/>
-                <w:cs/>
-              </w:rPr>
-              <w:t>.</w:t>
-            </w:r>
-          </w:p>
-        </w:tc>
-        <w:tc>
-          <w:tcPr>
-            <w:tcW w:w="2134" w:type="pct"/>
-            <w:gridSpan w:val="2"/>
-          </w:tcPr>
-          <w:p>
-            <w:pPr>
-              <w:jc w:val="both"/>
-              <w:rPr>
-                <w:rFonts w:asciiTheme="minorBidi" w:hAnsiTheme="minorBidi"/>
-                <w:sz w:val="28"/>
-              </w:rPr>
-            </w:pPr>
-            <w:r>
-              <w:rPr>
-                <w:rFonts w:asciiTheme="minorBidi" w:hAnsiTheme="minorBidi"/>
-                <w:sz w:val="28"/>
-              </w:rPr>
-              <w:t>The librarian select the options</w:t>
-            </w:r>
-            <w:r>
-              <w:rPr>
-                <w:rFonts w:asciiTheme="minorBidi" w:hAnsiTheme="minorBidi" w:cs="Cordia New"/>
-                <w:sz w:val="28"/>
-                <w:cs/>
-              </w:rPr>
-              <w:t>.</w:t>
-            </w:r>
-          </w:p>
-        </w:tc>
-        <w:tc>
-          <w:tcPr>
-            <w:tcW w:w="2052" w:type="pct"/>
-            <w:gridSpan w:val="3"/>
-          </w:tcPr>
-          <w:p>
-            <w:pPr>
-              <w:jc w:val="both"/>
-              <w:rPr>
-                <w:rFonts w:asciiTheme="minorBidi" w:hAnsiTheme="minorBidi"/>
-                <w:color w:val="000000"/>
-                <w:sz w:val="28"/>
-              </w:rPr>
-            </w:pPr>
-          </w:p>
-        </w:tc>
-      </w:tr>
-      <w:tr>
-        <w:tc>
-          <w:tcPr>
-            <w:tcW w:w="814" w:type="pct"/>
-          </w:tcPr>
-          <w:p>
-            <w:pPr>
-              <w:jc w:val="both"/>
-              <w:rPr>
-                <w:rFonts w:asciiTheme="minorBidi" w:hAnsiTheme="minorBidi"/>
-                <w:sz w:val="28"/>
-              </w:rPr>
-            </w:pPr>
-            <w:r>
-              <w:rPr>
-                <w:rFonts w:asciiTheme="minorBidi" w:hAnsiTheme="minorBidi"/>
-                <w:sz w:val="28"/>
-              </w:rPr>
-              <w:t>8</w:t>
-            </w:r>
-            <w:r>
-              <w:rPr>
-                <w:rFonts w:asciiTheme="minorBidi" w:hAnsiTheme="minorBidi" w:cs="Cordia New"/>
-                <w:sz w:val="28"/>
-                <w:cs/>
-              </w:rPr>
-              <w:t>.</w:t>
-            </w:r>
-          </w:p>
-        </w:tc>
-        <w:tc>
-          <w:tcPr>
-            <w:tcW w:w="2134" w:type="pct"/>
-            <w:gridSpan w:val="2"/>
-          </w:tcPr>
-          <w:p>
-            <w:pPr>
-              <w:jc w:val="both"/>
-              <w:rPr>
-                <w:rFonts w:asciiTheme="minorBidi" w:hAnsiTheme="minorBidi"/>
-                <w:sz w:val="28"/>
-              </w:rPr>
-            </w:pPr>
-          </w:p>
-        </w:tc>
-        <w:tc>
-          <w:tcPr>
-            <w:tcW w:w="2052" w:type="pct"/>
-            <w:gridSpan w:val="3"/>
-          </w:tcPr>
-          <w:p>
-            <w:pPr>
-              <w:jc w:val="both"/>
-              <w:rPr>
-                <w:rFonts w:asciiTheme="minorBidi" w:hAnsiTheme="minorBidi"/>
-                <w:color w:val="000000"/>
-                <w:sz w:val="28"/>
-              </w:rPr>
-            </w:pPr>
-            <w:r>
-              <w:rPr>
-                <w:rFonts w:asciiTheme="minorBidi" w:hAnsiTheme="minorBidi"/>
-                <w:color w:val="000000"/>
-                <w:sz w:val="28"/>
-              </w:rPr>
-              <w:t xml:space="preserve">The system shall retrieve the list of </w:t>
-            </w:r>
-            <w:r>
-              <w:rPr>
-                <w:rFonts w:asciiTheme="minorBidi" w:hAnsiTheme="minorBidi"/>
-                <w:noProof/>
-                <w:color w:val="000000"/>
-                <w:sz w:val="28"/>
-              </w:rPr>
-              <w:t>book</w:t>
-            </w:r>
-            <w:r>
-              <w:rPr>
-                <w:rFonts w:asciiTheme="minorBidi" w:hAnsiTheme="minorBidi" w:cs="Cordia New"/>
-                <w:color w:val="000000"/>
-                <w:sz w:val="28"/>
-                <w:cs/>
-              </w:rPr>
-              <w:t xml:space="preserve"> </w:t>
-            </w:r>
-            <w:r>
-              <w:rPr>
-                <w:rFonts w:asciiTheme="minorBidi" w:hAnsiTheme="minorBidi"/>
-                <w:color w:val="000000"/>
-                <w:sz w:val="28"/>
-              </w:rPr>
-              <w:t xml:space="preserve">using </w:t>
-            </w:r>
-            <w:r>
-              <w:rPr>
-                <w:rFonts w:asciiTheme="minorBidi" w:hAnsiTheme="minorBidi"/>
-                <w:noProof/>
-                <w:color w:val="000000"/>
-                <w:sz w:val="28"/>
-              </w:rPr>
-              <w:t>keyword and option</w:t>
-            </w:r>
-            <w:r>
-              <w:rPr>
-                <w:rFonts w:asciiTheme="minorBidi" w:hAnsiTheme="minorBidi"/>
-                <w:color w:val="000000"/>
-                <w:sz w:val="28"/>
-              </w:rPr>
-              <w:t xml:space="preserve"> in the </w:t>
-            </w:r>
-            <w:r>
-              <w:rPr>
-                <w:rFonts w:asciiTheme="minorBidi" w:hAnsiTheme="minorBidi"/>
-                <w:sz w:val="28"/>
-              </w:rPr>
-              <w:t xml:space="preserve">book id, </w:t>
-            </w:r>
-            <w:r>
-              <w:rPr>
-                <w:rFonts w:asciiTheme="minorBidi" w:hAnsiTheme="minorBidi"/>
-                <w:sz w:val="28"/>
-              </w:rPr>
-              <w:lastRenderedPageBreak/>
-              <w:t xml:space="preserve">book name, book status, category, </w:t>
-            </w:r>
-            <w:r>
-              <w:rPr>
-                <w:rFonts w:asciiTheme="minorBidi" w:hAnsiTheme="minorBidi"/>
-                <w:noProof/>
-                <w:sz w:val="28"/>
-              </w:rPr>
-              <w:t>price</w:t>
-            </w:r>
-            <w:r>
-              <w:rPr>
-                <w:rFonts w:asciiTheme="minorBidi" w:hAnsiTheme="minorBidi"/>
-                <w:sz w:val="28"/>
-              </w:rPr>
-              <w:t xml:space="preserve"> and author</w:t>
-            </w:r>
-            <w:r>
-              <w:rPr>
-                <w:rFonts w:asciiTheme="minorBidi" w:hAnsiTheme="minorBidi" w:cs="Cordia New"/>
-                <w:color w:val="000000"/>
-                <w:sz w:val="28"/>
-                <w:cs/>
-              </w:rPr>
-              <w:t xml:space="preserve"> </w:t>
-            </w:r>
-            <w:r>
-              <w:rPr>
-                <w:rFonts w:asciiTheme="minorBidi" w:hAnsiTheme="minorBidi"/>
-                <w:color w:val="000000"/>
-                <w:sz w:val="28"/>
-              </w:rPr>
-              <w:t xml:space="preserve">into </w:t>
-            </w:r>
-            <w:r>
-              <w:rPr>
-                <w:rFonts w:asciiTheme="minorBidi" w:hAnsiTheme="minorBidi"/>
-                <w:color w:val="000000"/>
-                <w:sz w:val="28"/>
-              </w:rPr>
-              <w:t xml:space="preserve">the database, if the librarian clicks the </w:t>
-            </w:r>
-            <w:r>
-              <w:rPr>
-                <w:rFonts w:asciiTheme="minorBidi" w:hAnsiTheme="minorBidi"/>
-                <w:color w:val="000000"/>
-                <w:sz w:val="28"/>
-                <w:cs/>
-              </w:rPr>
-              <w:t>“</w:t>
-            </w:r>
-            <w:r>
-              <w:rPr>
-                <w:rFonts w:asciiTheme="minorBidi" w:hAnsiTheme="minorBidi"/>
-                <w:color w:val="000000"/>
-                <w:sz w:val="28"/>
-              </w:rPr>
-              <w:t>Search book</w:t>
-            </w:r>
-            <w:r>
-              <w:rPr>
-                <w:rFonts w:asciiTheme="minorBidi" w:hAnsiTheme="minorBidi"/>
-                <w:color w:val="000000"/>
-                <w:sz w:val="28"/>
-                <w:cs/>
-              </w:rPr>
-              <w:t xml:space="preserve">” </w:t>
-            </w:r>
-            <w:r>
-              <w:rPr>
-                <w:rFonts w:asciiTheme="minorBidi" w:hAnsiTheme="minorBidi"/>
-                <w:color w:val="000000"/>
-                <w:sz w:val="28"/>
-              </w:rPr>
-              <w:t>button</w:t>
-            </w:r>
-            <w:r>
-              <w:rPr>
-                <w:rFonts w:asciiTheme="minorBidi" w:hAnsiTheme="minorBidi" w:cs="Cordia New"/>
-                <w:color w:val="000000"/>
-                <w:sz w:val="28"/>
-                <w:cs/>
-              </w:rPr>
-              <w:t>.</w:t>
-            </w:r>
-            <w:r>
-              <w:rPr>
-                <w:rFonts w:asciiTheme="minorBidi" w:hAnsiTheme="minorBidi" w:hint="cs"/>
-                <w:color w:val="FF0000"/>
-                <w:sz w:val="28"/>
-                <w:cs/>
-              </w:rPr>
-              <w:t xml:space="preserve"> </w:t>
-            </w:r>
-            <w:r>
-              <w:rPr>
-                <w:rFonts w:asciiTheme="minorBidi" w:hAnsiTheme="minorBidi"/>
-                <w:color w:val="FF0000"/>
-                <w:sz w:val="28"/>
-                <w:cs/>
-              </w:rPr>
-              <w:t>[</w:t>
-            </w:r>
-            <w:r>
-              <w:rPr>
-                <w:rFonts w:asciiTheme="minorBidi" w:hAnsiTheme="minorBidi"/>
-                <w:color w:val="FF0000"/>
-                <w:sz w:val="28"/>
-              </w:rPr>
-              <w:t>E1</w:t>
-            </w:r>
-            <w:r>
-              <w:rPr>
-                <w:rFonts w:asciiTheme="minorBidi" w:hAnsiTheme="minorBidi"/>
-                <w:color w:val="FF0000"/>
-                <w:sz w:val="28"/>
-                <w:cs/>
-              </w:rPr>
-              <w:t xml:space="preserve">: </w:t>
-            </w:r>
-            <w:r>
-              <w:rPr>
-                <w:rFonts w:asciiTheme="minorBidi" w:hAnsiTheme="minorBidi"/>
-                <w:color w:val="FF0000"/>
-                <w:sz w:val="28"/>
-              </w:rPr>
-              <w:t>Database cannot be connected</w:t>
-            </w:r>
-            <w:r>
-              <w:rPr>
-                <w:rFonts w:asciiTheme="minorBidi" w:hAnsiTheme="minorBidi"/>
-                <w:color w:val="FF0000"/>
-                <w:sz w:val="28"/>
-                <w:cs/>
-              </w:rPr>
-              <w:t>]</w:t>
-            </w:r>
-            <w:bookmarkStart w:id="0" w:name="_GoBack"/>
-            <w:bookmarkEnd w:id="0"/>
-          </w:p>
-        </w:tc>
-      </w:tr>
-      <w:tr>
-        <w:tc>
-          <w:tcPr>
-            <w:tcW w:w="814" w:type="pct"/>
-          </w:tcPr>
-          <w:p>
-            <w:pPr>
-              <w:jc w:val="both"/>
-              <w:rPr>
-                <w:rFonts w:asciiTheme="minorBidi" w:hAnsiTheme="minorBidi"/>
-                <w:sz w:val="28"/>
-              </w:rPr>
-            </w:pPr>
-            <w:r>
-              <w:rPr>
-                <w:rFonts w:asciiTheme="minorBidi" w:hAnsiTheme="minorBidi"/>
-                <w:sz w:val="28"/>
-              </w:rPr>
-              <w:lastRenderedPageBreak/>
               <w:t>9</w:t>
             </w:r>
             <w:r>

</xml_diff>

<commit_message>
• เพิ่ม [Add member] •เพิ่ม [Search member]
</commit_message>
<xml_diff>
--- a/Use case description/[Search book]-Use Case Description.docx
+++ b/Use case description/[Search book]-Use Case Description.docx
@@ -167,6 +167,7 @@
                 <w:sz w:val="28"/>
               </w:rPr>
             </w:pPr>
+            <w:proofErr w:type="spellStart"/>
             <w:r>
               <w:rPr>
                 <w:rFonts w:asciiTheme="minorBidi" w:hAnsiTheme="minorBidi"/>
@@ -174,6 +175,7 @@
               </w:rPr>
               <w:t>Mr</w:t>
             </w:r>
+            <w:proofErr w:type="spellEnd"/>
             <w:r>
               <w:rPr>
                 <w:rFonts w:asciiTheme="minorBidi" w:hAnsiTheme="minorBidi"/>
@@ -182,13 +184,31 @@
               </w:rPr>
               <w:t xml:space="preserve">. </w:t>
             </w:r>
-            <w:r>
-              <w:rPr>
-                <w:rFonts w:asciiTheme="minorBidi" w:hAnsiTheme="minorBidi"/>
-                <w:sz w:val="28"/>
-              </w:rPr>
-              <w:t>Apiwat Hantrakool</w:t>
-            </w:r>
+            <w:proofErr w:type="spellStart"/>
+            <w:r>
+              <w:rPr>
+                <w:rFonts w:asciiTheme="minorBidi" w:hAnsiTheme="minorBidi"/>
+                <w:sz w:val="28"/>
+              </w:rPr>
+              <w:t>Apiwat</w:t>
+            </w:r>
+            <w:proofErr w:type="spellEnd"/>
+            <w:r>
+              <w:rPr>
+                <w:rFonts w:asciiTheme="minorBidi" w:hAnsiTheme="minorBidi"/>
+                <w:sz w:val="28"/>
+              </w:rPr>
+              <w:t xml:space="preserve"> </w:t>
+            </w:r>
+            <w:proofErr w:type="spellStart"/>
+            <w:r>
+              <w:rPr>
+                <w:rFonts w:asciiTheme="minorBidi" w:hAnsiTheme="minorBidi"/>
+                <w:sz w:val="28"/>
+              </w:rPr>
+              <w:t>Hantrakool</w:t>
+            </w:r>
+            <w:proofErr w:type="spellEnd"/>
           </w:p>
         </w:tc>
         <w:tc>
@@ -1001,7 +1021,23 @@
                 <w:rFonts w:asciiTheme="minorBidi" w:hAnsiTheme="minorBidi"/>
                 <w:sz w:val="28"/>
               </w:rPr>
-              <w:t>Information of the book is displayed to the librarian</w:t>
+              <w:t>List</w:t>
+            </w:r>
+            <w:r>
+              <w:rPr>
+                <w:rFonts w:asciiTheme="minorBidi" w:hAnsiTheme="minorBidi"/>
+                <w:sz w:val="28"/>
+              </w:rPr>
+              <w:t xml:space="preserve"> o</w:t>
+            </w:r>
+            <w:bookmarkStart w:id="0" w:name="_GoBack"/>
+            <w:bookmarkEnd w:id="0"/>
+            <w:r>
+              <w:rPr>
+                <w:rFonts w:asciiTheme="minorBidi" w:hAnsiTheme="minorBidi"/>
+                <w:sz w:val="28"/>
+              </w:rPr>
+              <w:t>f the book is displayed to the librarian</w:t>
             </w:r>
             <w:r>
               <w:rPr>
@@ -2540,10 +2576,16 @@
                 <w:rFonts w:asciiTheme="minorBidi" w:hAnsiTheme="minorBidi"/>
                 <w:sz w:val="28"/>
               </w:rPr>
-              <w:t>Return to normal flows 2.</w:t>
-            </w:r>
-            <w:bookmarkStart w:id="0" w:name="_GoBack"/>
-            <w:bookmarkEnd w:id="0"/>
+              <w:t>Return to normal flows 2</w:t>
+            </w:r>
+            <w:r>
+              <w:rPr>
+                <w:rFonts w:asciiTheme="minorBidi" w:hAnsiTheme="minorBidi" w:cs="Cordia New"/>
+                <w:sz w:val="28"/>
+                <w:cs/>
+              </w:rPr>
+              <w:t>.</w:t>
+            </w:r>
           </w:p>
           <w:p>
             <w:pPr>

</xml_diff>

<commit_message>
•เพิ่ม activity diagram ของ add,remove,update,view,search ของbook •แก้uc description ของ Search book and Update book นิดหน่อย
</commit_message>
<xml_diff>
--- a/Use case description/[Search book]-Use Case Description.docx
+++ b/Use case description/[Search book]-Use Case Description.docx
@@ -4,7 +4,7 @@
   <w:body>
     <w:tbl>
       <w:tblPr>
-        <w:tblStyle w:val="TableGrid"/>
+        <w:tblStyle w:val="a3"/>
         <w:tblW w:w="5000" w:type="pct"/>
         <w:tblLook w:val="04A0" w:firstRow="1" w:lastRow="0" w:firstColumn="1" w:lastColumn="0" w:noHBand="0" w:noVBand="1"/>
       </w:tblPr>
@@ -1250,43 +1250,20 @@
                 <w:color w:val="000000"/>
                 <w:sz w:val="28"/>
               </w:rPr>
-              <w:t>The system provides options to search, which are</w:t>
-            </w:r>
-            <w:r>
-              <w:rPr>
-                <w:rFonts w:asciiTheme="minorBidi" w:hAnsiTheme="minorBidi"/>
-                <w:color w:val="000000"/>
-                <w:sz w:val="28"/>
-                <w:cs/>
-              </w:rPr>
-              <w:t xml:space="preserve"> </w:t>
-            </w:r>
-            <w:r>
-              <w:rPr>
-                <w:rFonts w:asciiTheme="minorBidi" w:hAnsiTheme="minorBidi"/>
-                <w:sz w:val="28"/>
-              </w:rPr>
-              <w:t xml:space="preserve">book id, book name, book status, category, </w:t>
+              <w:t xml:space="preserve">The system shall display the user interface for search the book consisting of 1 text field for </w:t>
             </w:r>
             <w:r>
               <w:rPr>
                 <w:rFonts w:asciiTheme="minorBidi" w:hAnsiTheme="minorBidi"/>
                 <w:noProof/>
-                <w:sz w:val="28"/>
-              </w:rPr>
-              <w:t>price</w:t>
-            </w:r>
-            <w:r>
-              <w:rPr>
-                <w:rFonts w:asciiTheme="minorBidi" w:hAnsiTheme="minorBidi"/>
-                <w:sz w:val="28"/>
-              </w:rPr>
-              <w:t xml:space="preserve"> and author</w:t>
-            </w:r>
-            <w:r>
-              <w:rPr>
-                <w:rFonts w:asciiTheme="minorBidi" w:hAnsiTheme="minorBidi" w:cs="Cordia New"/>
-                <w:color w:val="000000"/>
+                <w:color w:val="000000"/>
+                <w:sz w:val="28"/>
+              </w:rPr>
+              <w:t>keyword</w:t>
+            </w:r>
+            <w:r>
+              <w:rPr>
+                <w:rFonts w:asciiTheme="minorBidi" w:hAnsiTheme="minorBidi" w:cs="Cordia New"/>
                 <w:sz w:val="28"/>
                 <w:cs/>
               </w:rPr>
@@ -1360,36 +1337,43 @@
                 <w:color w:val="000000"/>
                 <w:sz w:val="28"/>
               </w:rPr>
-              <w:t xml:space="preserve">The system shall display the user interface for search the </w:t>
-            </w:r>
-            <w:r>
-              <w:rPr>
-                <w:rFonts w:asciiTheme="minorBidi" w:hAnsiTheme="minorBidi"/>
-                <w:color w:val="000000"/>
-                <w:sz w:val="28"/>
-              </w:rPr>
-              <w:t>book consisting of 1 text field</w:t>
-            </w:r>
-            <w:r>
-              <w:rPr>
-                <w:rFonts w:asciiTheme="minorBidi" w:hAnsiTheme="minorBidi"/>
-                <w:color w:val="000000"/>
-                <w:sz w:val="28"/>
-              </w:rPr>
-              <w:t xml:space="preserve"> for </w:t>
+              <w:t>The system provides options to search, which are</w:t>
+            </w:r>
+            <w:r>
+              <w:rPr>
+                <w:rFonts w:asciiTheme="minorBidi" w:hAnsiTheme="minorBidi"/>
+                <w:color w:val="000000"/>
+                <w:sz w:val="28"/>
+                <w:cs/>
+              </w:rPr>
+              <w:t xml:space="preserve"> </w:t>
+            </w:r>
+            <w:r>
+              <w:rPr>
+                <w:rFonts w:asciiTheme="minorBidi" w:hAnsiTheme="minorBidi"/>
+                <w:sz w:val="28"/>
+              </w:rPr>
+              <w:t xml:space="preserve">book id, book name, book status, category, </w:t>
             </w:r>
             <w:r>
               <w:rPr>
                 <w:rFonts w:asciiTheme="minorBidi" w:hAnsiTheme="minorBidi"/>
                 <w:noProof/>
-                <w:color w:val="000000"/>
-                <w:sz w:val="28"/>
-              </w:rPr>
-              <w:t>keyword</w:t>
-            </w:r>
-            <w:r>
-              <w:rPr>
-                <w:rFonts w:asciiTheme="minorBidi" w:hAnsiTheme="minorBidi" w:cs="Cordia New"/>
+                <w:sz w:val="28"/>
+              </w:rPr>
+              <w:t>price</w:t>
+            </w:r>
+            <w:r>
+              <w:rPr>
+                <w:rFonts w:asciiTheme="minorBidi" w:hAnsiTheme="minorBidi"/>
+                <w:sz w:val="28"/>
+              </w:rPr>
+              <w:t xml:space="preserve"> and author</w:t>
+            </w:r>
+            <w:r>
+              <w:rPr>
+                <w:rFonts w:asciiTheme="minorBidi" w:hAnsiTheme="minorBidi" w:cs="Cordia New"/>
+                <w:color w:val="000000"/>
                 <w:sz w:val="28"/>
                 <w:cs/>
               </w:rPr>
@@ -1840,8 +1824,8 @@
             </w:r>
             <w:r>
               <w:rPr>
-                <w:rFonts w:asciiTheme="minorBidi" w:hAnsiTheme="minorBidi" w:cs="Cordia New"/>
-                <w:color w:val="5B9BD5" w:themeColor="accent1"/>
+                <w:rFonts w:asciiTheme="minorBidi" w:hAnsiTheme="minorBidi"/>
+                <w:color w:val="0070C0"/>
                 <w:sz w:val="28"/>
                 <w:cs/>
               </w:rPr>
@@ -1850,15 +1834,15 @@
             <w:r>
               <w:rPr>
                 <w:rFonts w:asciiTheme="minorBidi" w:hAnsiTheme="minorBidi"/>
-                <w:color w:val="5B9BD5" w:themeColor="accent1"/>
+                <w:color w:val="0070C0"/>
                 <w:sz w:val="28"/>
               </w:rPr>
               <w:t>A1</w:t>
             </w:r>
             <w:r>
               <w:rPr>
-                <w:rFonts w:asciiTheme="minorBidi" w:hAnsiTheme="minorBidi" w:cs="Cordia New"/>
-                <w:color w:val="5B9BD5" w:themeColor="accent1"/>
+                <w:rFonts w:asciiTheme="minorBidi" w:hAnsiTheme="minorBidi"/>
+                <w:color w:val="0070C0"/>
                 <w:sz w:val="28"/>
                 <w:cs/>
               </w:rPr>
@@ -1867,19 +1851,28 @@
             <w:r>
               <w:rPr>
                 <w:rFonts w:asciiTheme="minorBidi" w:hAnsiTheme="minorBidi"/>
-                <w:color w:val="5B9BD5" w:themeColor="accent1"/>
-                <w:sz w:val="28"/>
-              </w:rPr>
-              <w:t>keyword is wrong in format</w:t>
-            </w:r>
-            <w:r>
-              <w:rPr>
-                <w:rFonts w:asciiTheme="minorBidi" w:hAnsiTheme="minorBidi" w:cs="Cordia New"/>
-                <w:color w:val="5B9BD5" w:themeColor="accent1"/>
+                <w:color w:val="0070C0"/>
+                <w:sz w:val="28"/>
+              </w:rPr>
+              <w:t>Text field is empty</w:t>
+            </w:r>
+            <w:r>
+              <w:rPr>
+                <w:rFonts w:asciiTheme="minorBidi" w:hAnsiTheme="minorBidi"/>
+                <w:color w:val="0070C0"/>
                 <w:sz w:val="28"/>
                 <w:cs/>
               </w:rPr>
               <w:t>]</w:t>
+            </w:r>
+            <w:r>
+              <w:rPr>
+                <w:rFonts w:asciiTheme="minorBidi" w:hAnsiTheme="minorBidi" w:cs="Cordia New"/>
+                <w:color w:val="0070C0"/>
+                <w:sz w:val="28"/>
+                <w:cs/>
+              </w:rPr>
+              <w:t>.</w:t>
             </w:r>
           </w:p>
         </w:tc>
@@ -2430,23 +2423,15 @@
                 <w:rFonts w:asciiTheme="minorBidi" w:hAnsiTheme="minorBidi"/>
                 <w:sz w:val="28"/>
               </w:rPr>
-              <w:t>keyword is wrong in format</w:t>
-            </w:r>
-            <w:r>
-              <w:rPr>
-                <w:rFonts w:asciiTheme="minorBidi" w:hAnsiTheme="minorBidi" w:cs="Cordia New"/>
-                <w:sz w:val="28"/>
-                <w:cs/>
-              </w:rPr>
-              <w:t>.</w:t>
-            </w:r>
-          </w:p>
-          <w:p>
-            <w:pPr>
-              <w:pStyle w:val="ListParagraph"/>
+              <w:t>Text field is empty</w:t>
+            </w:r>
+          </w:p>
+          <w:p>
+            <w:pPr>
+              <w:pStyle w:val="a4"/>
               <w:numPr>
                 <w:ilvl w:val="0"/>
-                <w:numId w:val="4"/>
+                <w:numId w:val="5"/>
               </w:numPr>
               <w:jc w:val="both"/>
               <w:rPr>
@@ -2454,66 +2439,51 @@
                 <w:sz w:val="28"/>
               </w:rPr>
             </w:pPr>
-            <w:bookmarkStart w:id="0" w:name="_GoBack"/>
             <w:r>
               <w:rPr>
                 <w:rFonts w:ascii="Cordia New" w:hAnsi="Cordia New" w:cs="Cordia New"/>
-                <w:color w:val="000000"/>
-                <w:sz w:val="28"/>
-              </w:rPr>
-              <w:t>The system shall display the fail message next to the keyword text fields</w:t>
+                <w:sz w:val="28"/>
+              </w:rPr>
+              <w:t xml:space="preserve">The system shall display the fail message </w:t>
             </w:r>
             <w:r>
               <w:rPr>
                 <w:rFonts w:ascii="Cordia New" w:hAnsi="Cordia New" w:cs="Cordia New"/>
-                <w:color w:val="000000"/>
-                <w:sz w:val="28"/>
-                <w:cs/>
-              </w:rPr>
-              <w:t xml:space="preserve"> “</w:t>
+                <w:sz w:val="28"/>
+                <w:cs/>
+              </w:rPr>
+              <w:t>“</w:t>
             </w:r>
             <w:r>
               <w:rPr>
                 <w:rFonts w:ascii="Cordia New" w:hAnsi="Cordia New" w:cs="Cordia New"/>
-                <w:color w:val="000000"/>
-                <w:sz w:val="28"/>
-              </w:rPr>
-              <w:t>The format of keyword</w:t>
-            </w:r>
-            <w:r>
-              <w:rPr>
-                <w:rFonts w:ascii="Cordia New" w:hAnsi="Cordia New" w:cs="Cordia New" w:hint="cs"/>
-                <w:color w:val="000000"/>
-                <w:sz w:val="28"/>
-                <w:cs/>
-              </w:rPr>
-              <w:t xml:space="preserve"> </w:t>
+                <w:sz w:val="28"/>
+              </w:rPr>
+              <w:t>Text field must not be empty</w:t>
             </w:r>
             <w:r>
               <w:rPr>
                 <w:rFonts w:ascii="Cordia New" w:hAnsi="Cordia New" w:cs="Cordia New"/>
-                <w:color w:val="000000"/>
-                <w:sz w:val="28"/>
-              </w:rPr>
-              <w:t>is not valid</w:t>
-            </w:r>
-            <w:r>
-              <w:rPr>
-                <w:rFonts w:ascii="Cordia New" w:hAnsi="Cordia New" w:cs="Cordia New"/>
-                <w:color w:val="000000"/>
-                <w:sz w:val="28"/>
-                <w:cs/>
-              </w:rPr>
-              <w:t>”.</w:t>
-            </w:r>
-          </w:p>
-          <w:bookmarkEnd w:id="0"/>
-          <w:p>
-            <w:pPr>
-              <w:pStyle w:val="ListParagraph"/>
+                <w:sz w:val="28"/>
+                <w:cs/>
+              </w:rPr>
+              <w:t>”</w:t>
+            </w:r>
+            <w:r>
+              <w:rPr>
+                <w:rFonts w:asciiTheme="minorBidi" w:hAnsiTheme="minorBidi" w:cs="Cordia New"/>
+                <w:sz w:val="28"/>
+                <w:cs/>
+              </w:rPr>
+              <w:t>.</w:t>
+            </w:r>
+          </w:p>
+          <w:p>
+            <w:pPr>
+              <w:pStyle w:val="a4"/>
               <w:numPr>
                 <w:ilvl w:val="0"/>
-                <w:numId w:val="4"/>
+                <w:numId w:val="5"/>
               </w:numPr>
               <w:jc w:val="both"/>
               <w:rPr>
@@ -2528,6 +2498,8 @@
               </w:rPr>
               <w:t>Return to normal flows 4</w:t>
             </w:r>
+            <w:bookmarkStart w:id="0" w:name="_GoBack"/>
+            <w:bookmarkEnd w:id="0"/>
             <w:r>
               <w:rPr>
                 <w:rFonts w:asciiTheme="minorBidi" w:hAnsiTheme="minorBidi" w:cs="Cordia New"/>
@@ -2580,7 +2552,7 @@
           </w:p>
           <w:p>
             <w:pPr>
-              <w:pStyle w:val="ListParagraph"/>
+              <w:pStyle w:val="a4"/>
               <w:numPr>
                 <w:ilvl w:val="0"/>
                 <w:numId w:val="3"/>
@@ -2628,7 +2600,7 @@
           </w:p>
           <w:p>
             <w:pPr>
-              <w:pStyle w:val="ListParagraph"/>
+              <w:pStyle w:val="a4"/>
               <w:numPr>
                 <w:ilvl w:val="0"/>
                 <w:numId w:val="3"/>
@@ -2735,7 +2707,7 @@
           </w:p>
           <w:p>
             <w:pPr>
-              <w:pStyle w:val="ListParagraph"/>
+              <w:pStyle w:val="a4"/>
               <w:numPr>
                 <w:ilvl w:val="0"/>
                 <w:numId w:val="2"/>
@@ -2791,7 +2763,7 @@
           </w:p>
           <w:p>
             <w:pPr>
-              <w:pStyle w:val="ListParagraph"/>
+              <w:pStyle w:val="a4"/>
               <w:numPr>
                 <w:ilvl w:val="0"/>
                 <w:numId w:val="2"/>
@@ -2868,7 +2840,7 @@
           </w:p>
           <w:p>
             <w:pPr>
-              <w:pStyle w:val="ListParagraph"/>
+              <w:pStyle w:val="a4"/>
               <w:numPr>
                 <w:ilvl w:val="0"/>
                 <w:numId w:val="3"/>
@@ -2924,7 +2896,7 @@
           </w:p>
           <w:p>
             <w:pPr>
-              <w:pStyle w:val="ListParagraph"/>
+              <w:pStyle w:val="a4"/>
               <w:numPr>
                 <w:ilvl w:val="0"/>
                 <w:numId w:val="3"/>
@@ -3143,6 +3115,119 @@
     </w:lvl>
   </w:abstractNum>
   <w:abstractNum w:abstractNumId="1" w15:restartNumberingAfterBreak="0">
+    <w:nsid w:val="06EA63E2"/>
+    <w:multiLevelType w:val="hybridMultilevel"/>
+    <w:tmpl w:val="01A43D92"/>
+    <w:lvl w:ilvl="0" w:tplc="04090001">
+      <w:start w:val="1"/>
+      <w:numFmt w:val="bullet"/>
+      <w:lvlText w:val=""/>
+      <w:lvlJc w:val="left"/>
+      <w:pPr>
+        <w:ind w:left="720" w:hanging="360"/>
+      </w:pPr>
+      <w:rPr>
+        <w:rFonts w:ascii="Symbol" w:hAnsi="Symbol" w:hint="default"/>
+      </w:rPr>
+    </w:lvl>
+    <w:lvl w:ilvl="1" w:tplc="04090003" w:tentative="1">
+      <w:start w:val="1"/>
+      <w:numFmt w:val="bullet"/>
+      <w:lvlText w:val="o"/>
+      <w:lvlJc w:val="left"/>
+      <w:pPr>
+        <w:ind w:left="1440" w:hanging="360"/>
+      </w:pPr>
+      <w:rPr>
+        <w:rFonts w:ascii="Courier New" w:hAnsi="Courier New" w:cs="Courier New" w:hint="default"/>
+      </w:rPr>
+    </w:lvl>
+    <w:lvl w:ilvl="2" w:tplc="04090005" w:tentative="1">
+      <w:start w:val="1"/>
+      <w:numFmt w:val="bullet"/>
+      <w:lvlText w:val=""/>
+      <w:lvlJc w:val="left"/>
+      <w:pPr>
+        <w:ind w:left="2160" w:hanging="360"/>
+      </w:pPr>
+      <w:rPr>
+        <w:rFonts w:ascii="Wingdings" w:hAnsi="Wingdings" w:hint="default"/>
+      </w:rPr>
+    </w:lvl>
+    <w:lvl w:ilvl="3" w:tplc="04090001" w:tentative="1">
+      <w:start w:val="1"/>
+      <w:numFmt w:val="bullet"/>
+      <w:lvlText w:val=""/>
+      <w:lvlJc w:val="left"/>
+      <w:pPr>
+        <w:ind w:left="2880" w:hanging="360"/>
+      </w:pPr>
+      <w:rPr>
+        <w:rFonts w:ascii="Symbol" w:hAnsi="Symbol" w:hint="default"/>
+      </w:rPr>
+    </w:lvl>
+    <w:lvl w:ilvl="4" w:tplc="04090003" w:tentative="1">
+      <w:start w:val="1"/>
+      <w:numFmt w:val="bullet"/>
+      <w:lvlText w:val="o"/>
+      <w:lvlJc w:val="left"/>
+      <w:pPr>
+        <w:ind w:left="3600" w:hanging="360"/>
+      </w:pPr>
+      <w:rPr>
+        <w:rFonts w:ascii="Courier New" w:hAnsi="Courier New" w:cs="Courier New" w:hint="default"/>
+      </w:rPr>
+    </w:lvl>
+    <w:lvl w:ilvl="5" w:tplc="04090005" w:tentative="1">
+      <w:start w:val="1"/>
+      <w:numFmt w:val="bullet"/>
+      <w:lvlText w:val=""/>
+      <w:lvlJc w:val="left"/>
+      <w:pPr>
+        <w:ind w:left="4320" w:hanging="360"/>
+      </w:pPr>
+      <w:rPr>
+        <w:rFonts w:ascii="Wingdings" w:hAnsi="Wingdings" w:hint="default"/>
+      </w:rPr>
+    </w:lvl>
+    <w:lvl w:ilvl="6" w:tplc="04090001" w:tentative="1">
+      <w:start w:val="1"/>
+      <w:numFmt w:val="bullet"/>
+      <w:lvlText w:val=""/>
+      <w:lvlJc w:val="left"/>
+      <w:pPr>
+        <w:ind w:left="5040" w:hanging="360"/>
+      </w:pPr>
+      <w:rPr>
+        <w:rFonts w:ascii="Symbol" w:hAnsi="Symbol" w:hint="default"/>
+      </w:rPr>
+    </w:lvl>
+    <w:lvl w:ilvl="7" w:tplc="04090003" w:tentative="1">
+      <w:start w:val="1"/>
+      <w:numFmt w:val="bullet"/>
+      <w:lvlText w:val="o"/>
+      <w:lvlJc w:val="left"/>
+      <w:pPr>
+        <w:ind w:left="5760" w:hanging="360"/>
+      </w:pPr>
+      <w:rPr>
+        <w:rFonts w:ascii="Courier New" w:hAnsi="Courier New" w:cs="Courier New" w:hint="default"/>
+      </w:rPr>
+    </w:lvl>
+    <w:lvl w:ilvl="8" w:tplc="04090005" w:tentative="1">
+      <w:start w:val="1"/>
+      <w:numFmt w:val="bullet"/>
+      <w:lvlText w:val=""/>
+      <w:lvlJc w:val="left"/>
+      <w:pPr>
+        <w:ind w:left="6480" w:hanging="360"/>
+      </w:pPr>
+      <w:rPr>
+        <w:rFonts w:ascii="Wingdings" w:hAnsi="Wingdings" w:hint="default"/>
+      </w:rPr>
+    </w:lvl>
+  </w:abstractNum>
+  <w:abstractNum w:abstractNumId="2" w15:restartNumberingAfterBreak="0">
     <w:nsid w:val="177B0EAC"/>
     <w:multiLevelType w:val="hybridMultilevel"/>
     <w:tmpl w:val="DA32710E"/>
@@ -3255,7 +3340,7 @@
       </w:rPr>
     </w:lvl>
   </w:abstractNum>
-  <w:abstractNum w:abstractNumId="2" w15:restartNumberingAfterBreak="0">
+  <w:abstractNum w:abstractNumId="3" w15:restartNumberingAfterBreak="0">
     <w:nsid w:val="34684534"/>
     <w:multiLevelType w:val="hybridMultilevel"/>
     <w:tmpl w:val="3E104CCE"/>
@@ -3368,7 +3453,7 @@
       </w:rPr>
     </w:lvl>
   </w:abstractNum>
-  <w:abstractNum w:abstractNumId="3" w15:restartNumberingAfterBreak="0">
+  <w:abstractNum w:abstractNumId="4" w15:restartNumberingAfterBreak="0">
     <w:nsid w:val="5D333DD3"/>
     <w:multiLevelType w:val="hybridMultilevel"/>
     <w:tmpl w:val="A3847BE4"/>
@@ -3485,13 +3570,16 @@
     <w:abstractNumId w:val="0"/>
   </w:num>
   <w:num w:numId="2">
-    <w:abstractNumId w:val="1"/>
+    <w:abstractNumId w:val="2"/>
   </w:num>
   <w:num w:numId="3">
+    <w:abstractNumId w:val="4"/>
+  </w:num>
+  <w:num w:numId="4">
     <w:abstractNumId w:val="3"/>
   </w:num>
-  <w:num w:numId="4">
-    <w:abstractNumId w:val="2"/>
+  <w:num w:numId="5">
+    <w:abstractNumId w:val="1"/>
   </w:num>
 </w:numbering>
 </file>
@@ -3889,7 +3977,7 @@
     <w:lsdException w:name="Smart Hyperlink" w:semiHidden="1" w:unhideWhenUsed="1"/>
     <w:lsdException w:name="Hashtag" w:semiHidden="1" w:unhideWhenUsed="1"/>
   </w:latentStyles>
-  <w:style w:type="paragraph" w:default="1" w:styleId="Normal">
+  <w:style w:type="paragraph" w:default="1" w:styleId="a">
     <w:name w:val="Normal"/>
     <w:qFormat/>
     <w:rsid w:val="00EA4117"/>
@@ -3898,13 +3986,13 @@
       <w:sz w:val="32"/>
     </w:rPr>
   </w:style>
-  <w:style w:type="character" w:default="1" w:styleId="DefaultParagraphFont">
+  <w:style w:type="character" w:default="1" w:styleId="a0">
     <w:name w:val="Default Paragraph Font"/>
     <w:uiPriority w:val="1"/>
     <w:semiHidden/>
     <w:unhideWhenUsed/>
   </w:style>
-  <w:style w:type="table" w:default="1" w:styleId="TableNormal">
+  <w:style w:type="table" w:default="1" w:styleId="a1">
     <w:name w:val="Normal Table"/>
     <w:uiPriority w:val="99"/>
     <w:semiHidden/>
@@ -3919,15 +4007,15 @@
       </w:tblCellMar>
     </w:tblPr>
   </w:style>
-  <w:style w:type="numbering" w:default="1" w:styleId="NoList">
+  <w:style w:type="numbering" w:default="1" w:styleId="a2">
     <w:name w:val="No List"/>
     <w:uiPriority w:val="99"/>
     <w:semiHidden/>
     <w:unhideWhenUsed/>
   </w:style>
-  <w:style w:type="table" w:styleId="TableGrid">
+  <w:style w:type="table" w:styleId="a3">
     <w:name w:val="Table Grid"/>
-    <w:basedOn w:val="TableNormal"/>
+    <w:basedOn w:val="a1"/>
     <w:uiPriority w:val="39"/>
     <w:rsid w:val="00EA4117"/>
     <w:pPr>
@@ -3944,9 +4032,9 @@
       </w:tblBorders>
     </w:tblPr>
   </w:style>
-  <w:style w:type="paragraph" w:styleId="ListParagraph">
+  <w:style w:type="paragraph" w:styleId="a4">
     <w:name w:val="List Paragraph"/>
-    <w:basedOn w:val="Normal"/>
+    <w:basedOn w:val="a"/>
     <w:uiPriority w:val="34"/>
     <w:qFormat/>
     <w:rsid w:val="002838AE"/>

</xml_diff>